<commit_message>
upated cdt codes for these procedures
</commit_message>
<xml_diff>
--- a/src/data/Axiom template for endodontic treatments.docx
+++ b/src/data/Axiom template for endodontic treatments.docx
@@ -23,8 +23,13 @@
       </w:pPr>
     </w:p>
     <w:p>
-      <w:r>
-        <w:t xml:space="preserve">instances in </w:t>
+      <w:proofErr w:type="gramStart"/>
+      <w:r>
+        <w:t>instances</w:t>
+      </w:r>
+      <w:proofErr w:type="gramEnd"/>
+      <w:r>
+        <w:t xml:space="preserve"> in </w:t>
       </w:r>
       <w:r>
         <w:rPr>
@@ -47,7 +52,15 @@
     </w:p>
     <w:p>
       <w:r>
-        <w:t>** means to adjust for appropriate subtype (e.g., tooth, surface, restoration material)</w:t>
+        <w:t xml:space="preserve">** </w:t>
+      </w:r>
+      <w:proofErr w:type="gramStart"/>
+      <w:r>
+        <w:t>means</w:t>
+      </w:r>
+      <w:proofErr w:type="gramEnd"/>
+      <w:r>
+        <w:t xml:space="preserve"> to adjust for appropriate subtype (e.g., tooth, surface, restoration material)</w:t>
       </w:r>
     </w:p>
     <w:p/>
@@ -65,6 +78,7 @@
       </w:r>
     </w:p>
     <w:p>
+      <w:proofErr w:type="gramStart"/>
       <w:r>
         <w:rPr>
           <w:i/>
@@ -77,14 +91,23 @@
         </w:rPr>
         <w:t>tooth</w:t>
       </w:r>
-      <w:r>
-        <w:t xml:space="preserve"> </w:t>
-      </w:r>
-      <w:r>
-        <w:rPr>
-          <w:b/>
-        </w:rPr>
-        <w:t xml:space="preserve">rdf:type </w:t>
+      <w:proofErr w:type="gramEnd"/>
+      <w:r>
+        <w:t xml:space="preserve"> </w:t>
+      </w:r>
+      <w:proofErr w:type="spellStart"/>
+      <w:r>
+        <w:rPr>
+          <w:b/>
+        </w:rPr>
+        <w:t>rdf:type</w:t>
+      </w:r>
+      <w:proofErr w:type="spellEnd"/>
+      <w:r>
+        <w:rPr>
+          <w:b/>
+        </w:rPr>
+        <w:t xml:space="preserve"> </w:t>
       </w:r>
       <w:r>
         <w:t>:</w:t>
@@ -94,6 +117,7 @@
       </w:r>
     </w:p>
     <w:p>
+      <w:proofErr w:type="gramStart"/>
       <w:r>
         <w:rPr>
           <w:i/>
@@ -106,14 +130,23 @@
         </w:rPr>
         <w:t>material</w:t>
       </w:r>
-      <w:r>
-        <w:t xml:space="preserve"> </w:t>
-      </w:r>
-      <w:r>
-        <w:rPr>
-          <w:b/>
-        </w:rPr>
-        <w:t xml:space="preserve">rdf:type </w:t>
+      <w:proofErr w:type="gramEnd"/>
+      <w:r>
+        <w:t xml:space="preserve"> </w:t>
+      </w:r>
+      <w:proofErr w:type="spellStart"/>
+      <w:r>
+        <w:rPr>
+          <w:b/>
+        </w:rPr>
+        <w:t>rdf:type</w:t>
+      </w:r>
+      <w:proofErr w:type="spellEnd"/>
+      <w:r>
+        <w:rPr>
+          <w:b/>
+        </w:rPr>
+        <w:t xml:space="preserve"> </w:t>
       </w:r>
       <w:r>
         <w:t>:</w:t>
@@ -123,6 +156,7 @@
       </w:r>
     </w:p>
     <w:p>
+      <w:proofErr w:type="gramStart"/>
       <w:r>
         <w:rPr>
           <w:i/>
@@ -135,14 +169,23 @@
         </w:rPr>
         <w:t>patient</w:t>
       </w:r>
-      <w:r>
-        <w:t xml:space="preserve"> </w:t>
-      </w:r>
-      <w:r>
-        <w:rPr>
-          <w:b/>
-        </w:rPr>
-        <w:t xml:space="preserve">rdf:type </w:t>
+      <w:proofErr w:type="gramEnd"/>
+      <w:r>
+        <w:t xml:space="preserve"> </w:t>
+      </w:r>
+      <w:proofErr w:type="spellStart"/>
+      <w:r>
+        <w:rPr>
+          <w:b/>
+        </w:rPr>
+        <w:t>rdf:type</w:t>
+      </w:r>
+      <w:proofErr w:type="spellEnd"/>
+      <w:r>
+        <w:rPr>
+          <w:b/>
+        </w:rPr>
+        <w:t xml:space="preserve"> </w:t>
       </w:r>
       <w:r>
         <w:t>:</w:t>
@@ -152,6 +195,7 @@
       </w:r>
     </w:p>
     <w:p>
+      <w:proofErr w:type="gramStart"/>
       <w:r>
         <w:rPr>
           <w:i/>
@@ -164,17 +208,26 @@
         </w:rPr>
         <w:t>provider</w:t>
       </w:r>
-      <w:r>
-        <w:rPr>
-          <w:i/>
-        </w:rPr>
-        <w:t xml:space="preserve"> </w:t>
-      </w:r>
-      <w:r>
-        <w:rPr>
-          <w:b/>
-        </w:rPr>
-        <w:t xml:space="preserve">rdf:type </w:t>
+      <w:proofErr w:type="gramEnd"/>
+      <w:r>
+        <w:rPr>
+          <w:i/>
+        </w:rPr>
+        <w:t xml:space="preserve"> </w:t>
+      </w:r>
+      <w:proofErr w:type="spellStart"/>
+      <w:r>
+        <w:rPr>
+          <w:b/>
+        </w:rPr>
+        <w:t>rdf:type</w:t>
+      </w:r>
+      <w:proofErr w:type="spellEnd"/>
+      <w:r>
+        <w:rPr>
+          <w:b/>
+        </w:rPr>
+        <w:t xml:space="preserve"> </w:t>
       </w:r>
       <w:r>
         <w:t>:</w:t>
@@ -203,6 +256,7 @@
           <w:i/>
         </w:rPr>
       </w:pPr>
+      <w:proofErr w:type="gramStart"/>
       <w:r>
         <w:rPr>
           <w:i/>
@@ -215,6 +269,7 @@
         </w:rPr>
         <w:t>tooth</w:t>
       </w:r>
+      <w:proofErr w:type="gramEnd"/>
       <w:r>
         <w:t xml:space="preserve"> </w:t>
       </w:r>
@@ -246,6 +301,7 @@
           <w:i/>
         </w:rPr>
       </w:pPr>
+      <w:proofErr w:type="gramStart"/>
       <w:r>
         <w:rPr>
           <w:i/>
@@ -258,6 +314,7 @@
         </w:rPr>
         <w:t>material</w:t>
       </w:r>
+      <w:proofErr w:type="gramEnd"/>
       <w:r>
         <w:t xml:space="preserve"> </w:t>
       </w:r>
@@ -329,23 +386,39 @@
       </w:r>
     </w:p>
     <w:p>
-      <w:r>
-        <w:rPr>
-          <w:i/>
-        </w:rPr>
-        <w:t>:</w:t>
-      </w:r>
-      <w:r>
-        <w:rPr>
-          <w:i/>
-        </w:rPr>
-        <w:t xml:space="preserve">visit </w:t>
-      </w:r>
-      <w:r>
-        <w:rPr>
-          <w:b/>
-        </w:rPr>
-        <w:t xml:space="preserve">rdf:type </w:t>
+      <w:proofErr w:type="gramStart"/>
+      <w:r>
+        <w:rPr>
+          <w:i/>
+        </w:rPr>
+        <w:t>:</w:t>
+      </w:r>
+      <w:r>
+        <w:rPr>
+          <w:i/>
+        </w:rPr>
+        <w:t>visit</w:t>
+      </w:r>
+      <w:proofErr w:type="gramEnd"/>
+      <w:r>
+        <w:rPr>
+          <w:i/>
+        </w:rPr>
+        <w:t xml:space="preserve"> </w:t>
+      </w:r>
+      <w:proofErr w:type="spellStart"/>
+      <w:r>
+        <w:rPr>
+          <w:b/>
+        </w:rPr>
+        <w:t>rdf:type</w:t>
+      </w:r>
+      <w:proofErr w:type="spellEnd"/>
+      <w:r>
+        <w:rPr>
+          <w:b/>
+        </w:rPr>
+        <w:t xml:space="preserve"> </w:t>
       </w:r>
       <w:r>
         <w:t>:</w:t>
@@ -355,23 +428,39 @@
       </w:r>
     </w:p>
     <w:p>
-      <w:r>
-        <w:rPr>
-          <w:i/>
-        </w:rPr>
-        <w:t>:</w:t>
-      </w:r>
-      <w:r>
-        <w:rPr>
-          <w:i/>
-        </w:rPr>
-        <w:t xml:space="preserve">procedure </w:t>
-      </w:r>
-      <w:r>
-        <w:rPr>
-          <w:b/>
-        </w:rPr>
-        <w:t xml:space="preserve">rdf:type </w:t>
+      <w:proofErr w:type="gramStart"/>
+      <w:r>
+        <w:rPr>
+          <w:i/>
+        </w:rPr>
+        <w:t>:</w:t>
+      </w:r>
+      <w:r>
+        <w:rPr>
+          <w:i/>
+        </w:rPr>
+        <w:t>procedure</w:t>
+      </w:r>
+      <w:proofErr w:type="gramEnd"/>
+      <w:r>
+        <w:rPr>
+          <w:i/>
+        </w:rPr>
+        <w:t xml:space="preserve"> </w:t>
+      </w:r>
+      <w:proofErr w:type="spellStart"/>
+      <w:r>
+        <w:rPr>
+          <w:b/>
+        </w:rPr>
+        <w:t>rdf:type</w:t>
+      </w:r>
+      <w:proofErr w:type="spellEnd"/>
+      <w:r>
+        <w:rPr>
+          <w:b/>
+        </w:rPr>
+        <w:t xml:space="preserve"> </w:t>
       </w:r>
       <w:r>
         <w:t>:</w:t>
@@ -382,387 +471,475 @@
       <w:r>
         <w:t>Treatment Procedure</w:t>
       </w:r>
+    </w:p>
+    <w:p>
+      <w:pPr>
+        <w:rPr>
+          <w:i/>
+        </w:rPr>
+      </w:pPr>
+      <w:proofErr w:type="gramStart"/>
+      <w:r>
+        <w:rPr>
+          <w:i/>
+        </w:rPr>
+        <w:t>:</w:t>
+      </w:r>
+      <w:r>
+        <w:rPr>
+          <w:i/>
+        </w:rPr>
+        <w:t>procedure</w:t>
+      </w:r>
+      <w:proofErr w:type="gramEnd"/>
+      <w:r>
+        <w:rPr>
+          <w:i/>
+        </w:rPr>
+        <w:t xml:space="preserve"> </w:t>
+      </w:r>
+      <w:r>
+        <w:rPr>
+          <w:b/>
+        </w:rPr>
+        <w:t xml:space="preserve">part of </w:t>
+      </w:r>
+      <w:r>
+        <w:rPr>
+          <w:i/>
+        </w:rPr>
+        <w:t>:</w:t>
+      </w:r>
+      <w:r>
+        <w:rPr>
+          <w:i/>
+        </w:rPr>
+        <w:t>visit</w:t>
+      </w:r>
+    </w:p>
+    <w:p>
+      <w:proofErr w:type="gramStart"/>
+      <w:r>
+        <w:rPr>
+          <w:i/>
+        </w:rPr>
+        <w:t>:</w:t>
+      </w:r>
+      <w:r>
+        <w:rPr>
+          <w:i/>
+        </w:rPr>
+        <w:t>procedure</w:t>
+      </w:r>
+      <w:proofErr w:type="gramEnd"/>
+      <w:r>
+        <w:rPr>
+          <w:i/>
+        </w:rPr>
+        <w:t xml:space="preserve"> </w:t>
+      </w:r>
+      <w:r>
+        <w:rPr>
+          <w:b/>
+        </w:rPr>
+        <w:t xml:space="preserve">occurrence date </w:t>
+      </w:r>
+      <w:r>
+        <w:t>&lt;</w:t>
+      </w:r>
+      <w:proofErr w:type="spellStart"/>
+      <w:r>
+        <w:t>xsd:dateTime</w:t>
+      </w:r>
+      <w:proofErr w:type="spellEnd"/>
+      <w:r>
+        <w:t>&gt;</w:t>
+      </w:r>
+      <w:r>
+        <w:t xml:space="preserve"> ## this is optional</w:t>
+      </w:r>
+    </w:p>
+    <w:p/>
+    <w:p>
+      <w:pPr>
+        <w:rPr>
+          <w:b/>
+        </w:rPr>
+      </w:pPr>
+      <w:r>
+        <w:rPr>
+          <w:b/>
+        </w:rPr>
+        <w:t>- Specify the inputs and outputs of procedure</w:t>
+      </w:r>
+    </w:p>
+    <w:p>
+      <w:pPr>
+        <w:rPr>
+          <w:i/>
+        </w:rPr>
+      </w:pPr>
+      <w:proofErr w:type="gramStart"/>
+      <w:r>
+        <w:rPr>
+          <w:i/>
+        </w:rPr>
+        <w:t>:</w:t>
+      </w:r>
+      <w:r>
+        <w:rPr>
+          <w:i/>
+        </w:rPr>
+        <w:t>procedure</w:t>
+      </w:r>
+      <w:proofErr w:type="gramEnd"/>
+      <w:r>
+        <w:rPr>
+          <w:i/>
+        </w:rPr>
+        <w:t xml:space="preserve"> </w:t>
+      </w:r>
+      <w:proofErr w:type="spellStart"/>
+      <w:r>
+        <w:rPr>
+          <w:b/>
+        </w:rPr>
+        <w:t>has_specified_input</w:t>
+      </w:r>
+      <w:proofErr w:type="spellEnd"/>
+      <w:r>
+        <w:rPr>
+          <w:b/>
+        </w:rPr>
+        <w:t xml:space="preserve">  </w:t>
+      </w:r>
+      <w:r>
+        <w:rPr>
+          <w:i/>
+        </w:rPr>
+        <w:t>:</w:t>
+      </w:r>
+      <w:r>
+        <w:rPr>
+          <w:i/>
+        </w:rPr>
+        <w:t>provider</w:t>
+      </w:r>
+    </w:p>
+    <w:p>
+      <w:pPr>
+        <w:rPr>
+          <w:i/>
+        </w:rPr>
+      </w:pPr>
+      <w:proofErr w:type="gramStart"/>
+      <w:r>
+        <w:rPr>
+          <w:i/>
+        </w:rPr>
+        <w:t>:</w:t>
+      </w:r>
+      <w:r>
+        <w:rPr>
+          <w:i/>
+        </w:rPr>
+        <w:t>procedure</w:t>
+      </w:r>
+      <w:proofErr w:type="gramEnd"/>
+      <w:r>
+        <w:rPr>
+          <w:i/>
+        </w:rPr>
+        <w:t xml:space="preserve"> </w:t>
+      </w:r>
+      <w:proofErr w:type="spellStart"/>
+      <w:r>
+        <w:rPr>
+          <w:b/>
+        </w:rPr>
+        <w:t>has_specified_input</w:t>
+      </w:r>
+      <w:proofErr w:type="spellEnd"/>
+      <w:r>
+        <w:rPr>
+          <w:b/>
+        </w:rPr>
+        <w:t xml:space="preserve">  </w:t>
+      </w:r>
+      <w:r>
+        <w:rPr>
+          <w:i/>
+        </w:rPr>
+        <w:t>:</w:t>
+      </w:r>
+      <w:r>
+        <w:rPr>
+          <w:i/>
+        </w:rPr>
+        <w:t>tooth</w:t>
+      </w:r>
+    </w:p>
+    <w:p>
+      <w:pPr>
+        <w:rPr>
+          <w:i/>
+        </w:rPr>
+      </w:pPr>
+      <w:proofErr w:type="gramStart"/>
+      <w:r>
+        <w:rPr>
+          <w:i/>
+        </w:rPr>
+        <w:t>:</w:t>
+      </w:r>
+      <w:r>
+        <w:rPr>
+          <w:i/>
+        </w:rPr>
+        <w:t>procedure</w:t>
+      </w:r>
+      <w:proofErr w:type="gramEnd"/>
+      <w:r>
+        <w:rPr>
+          <w:i/>
+        </w:rPr>
+        <w:t xml:space="preserve"> </w:t>
+      </w:r>
+      <w:proofErr w:type="spellStart"/>
+      <w:r>
+        <w:rPr>
+          <w:b/>
+        </w:rPr>
+        <w:t>has_specified_input</w:t>
+      </w:r>
+      <w:proofErr w:type="spellEnd"/>
+      <w:r>
+        <w:rPr>
+          <w:b/>
+        </w:rPr>
+        <w:t xml:space="preserve"> </w:t>
+      </w:r>
+      <w:r>
+        <w:rPr>
+          <w:i/>
+        </w:rPr>
+        <w:t>:</w:t>
+      </w:r>
+      <w:r>
+        <w:rPr>
+          <w:i/>
+        </w:rPr>
+        <w:t>material</w:t>
+      </w:r>
+    </w:p>
+    <w:p>
+      <w:pPr>
+        <w:rPr>
+          <w:i/>
+        </w:rPr>
+      </w:pPr>
+      <w:proofErr w:type="gramStart"/>
+      <w:r>
+        <w:rPr>
+          <w:i/>
+        </w:rPr>
+        <w:t>:</w:t>
+      </w:r>
+      <w:r>
+        <w:rPr>
+          <w:i/>
+        </w:rPr>
+        <w:t>procedure</w:t>
+      </w:r>
+      <w:proofErr w:type="gramEnd"/>
+      <w:r>
+        <w:rPr>
+          <w:i/>
+        </w:rPr>
+        <w:t xml:space="preserve"> </w:t>
+      </w:r>
+      <w:proofErr w:type="spellStart"/>
+      <w:r>
+        <w:rPr>
+          <w:b/>
+        </w:rPr>
+        <w:t>has_specified_output</w:t>
+      </w:r>
+      <w:proofErr w:type="spellEnd"/>
+      <w:r>
+        <w:rPr>
+          <w:b/>
+        </w:rPr>
+        <w:t xml:space="preserve"> </w:t>
+      </w:r>
+      <w:r>
+        <w:rPr>
+          <w:i/>
+        </w:rPr>
+        <w:t>:</w:t>
+      </w:r>
+      <w:r>
+        <w:rPr>
+          <w:i/>
+        </w:rPr>
+        <w:t>tooth</w:t>
+      </w:r>
+    </w:p>
+    <w:p>
+      <w:pPr>
+        <w:rPr>
+          <w:i/>
+        </w:rPr>
+      </w:pPr>
+    </w:p>
+    <w:p>
+      <w:pPr>
+        <w:rPr>
+          <w:b/>
+        </w:rPr>
+      </w:pPr>
+      <w:r>
+        <w:rPr>
+          <w:b/>
+        </w:rPr>
+        <w:t>- Declare CDT code and what it is about</w:t>
+      </w:r>
+    </w:p>
+    <w:p>
+      <w:proofErr w:type="gramStart"/>
+      <w:r>
+        <w:rPr>
+          <w:i/>
+        </w:rPr>
+        <w:t>:</w:t>
+      </w:r>
+      <w:proofErr w:type="spellStart"/>
+      <w:r>
+        <w:rPr>
+          <w:i/>
+        </w:rPr>
+        <w:t>cdt</w:t>
+      </w:r>
+      <w:proofErr w:type="spellEnd"/>
+      <w:proofErr w:type="gramEnd"/>
+      <w:r>
+        <w:rPr>
+          <w:i/>
+        </w:rPr>
+        <w:t xml:space="preserve"> code</w:t>
+      </w:r>
+      <w:r>
+        <w:t xml:space="preserve"> </w:t>
+      </w:r>
+      <w:proofErr w:type="spellStart"/>
+      <w:r>
+        <w:rPr>
+          <w:b/>
+        </w:rPr>
+        <w:t>rdf:type</w:t>
+      </w:r>
+      <w:proofErr w:type="spellEnd"/>
+      <w:r>
+        <w:rPr>
+          <w:b/>
+        </w:rPr>
+        <w:t xml:space="preserve"> </w:t>
+      </w:r>
+      <w:r>
+        <w:t>:</w:t>
+      </w:r>
+      <w:r>
+        <w:t>Billing Code **</w:t>
+      </w:r>
+    </w:p>
+    <w:p>
+      <w:pPr>
+        <w:rPr>
+          <w:i/>
+        </w:rPr>
+      </w:pPr>
+      <w:proofErr w:type="gramStart"/>
+      <w:r>
+        <w:rPr>
+          <w:i/>
+        </w:rPr>
+        <w:t>:</w:t>
+      </w:r>
+      <w:proofErr w:type="spellStart"/>
+      <w:r>
+        <w:rPr>
+          <w:i/>
+        </w:rPr>
+        <w:t>cdt</w:t>
+      </w:r>
+      <w:proofErr w:type="spellEnd"/>
+      <w:proofErr w:type="gramEnd"/>
+      <w:r>
+        <w:rPr>
+          <w:i/>
+        </w:rPr>
+        <w:t xml:space="preserve"> code</w:t>
+      </w:r>
+      <w:r>
+        <w:t xml:space="preserve"> </w:t>
+      </w:r>
+      <w:r>
+        <w:rPr>
+          <w:b/>
+        </w:rPr>
+        <w:t>is about</w:t>
+      </w:r>
+      <w:r>
+        <w:t xml:space="preserve"> </w:t>
+      </w:r>
+      <w:r>
+        <w:rPr>
+          <w:i/>
+        </w:rPr>
+        <w:t>:</w:t>
+      </w:r>
+      <w:r>
+        <w:rPr>
+          <w:i/>
+        </w:rPr>
+        <w:t>procedure</w:t>
+      </w:r>
+    </w:p>
+    <w:p>
+      <w:pPr>
+        <w:rPr>
+          <w:b/>
+        </w:rPr>
+      </w:pPr>
+    </w:p>
+    <w:p>
+      <w:pPr>
+        <w:rPr>
+          <w:b/>
+        </w:rPr>
+      </w:pPr>
+      <w:r>
+        <w:rPr>
+          <w:b/>
+        </w:rPr>
+        <w:t xml:space="preserve">- CDT codes for </w:t>
+      </w:r>
+      <w:r>
+        <w:rPr>
+          <w:b/>
+        </w:rPr>
+        <w:t>endodontic</w:t>
+      </w:r>
+      <w:r>
+        <w:rPr>
+          <w:b/>
+        </w:rPr>
+        <w:t xml:space="preserve"> treatments</w:t>
+      </w:r>
+    </w:p>
+    <w:p>
       <w:bookmarkStart w:id="0" w:name="_GoBack"/>
       <w:bookmarkEnd w:id="0"/>
-    </w:p>
-    <w:p>
-      <w:pPr>
-        <w:rPr>
-          <w:i/>
-        </w:rPr>
-      </w:pPr>
-      <w:r>
-        <w:rPr>
-          <w:i/>
-        </w:rPr>
-        <w:t>:</w:t>
-      </w:r>
-      <w:r>
-        <w:rPr>
-          <w:i/>
-        </w:rPr>
-        <w:t xml:space="preserve">procedure </w:t>
-      </w:r>
-      <w:r>
-        <w:rPr>
-          <w:b/>
-        </w:rPr>
-        <w:t xml:space="preserve">part of </w:t>
-      </w:r>
-      <w:r>
-        <w:rPr>
-          <w:i/>
-        </w:rPr>
-        <w:t>:</w:t>
-      </w:r>
-      <w:r>
-        <w:rPr>
-          <w:i/>
-        </w:rPr>
-        <w:t>visit</w:t>
-      </w:r>
-    </w:p>
-    <w:p>
-      <w:r>
-        <w:rPr>
-          <w:i/>
-        </w:rPr>
-        <w:t>:</w:t>
-      </w:r>
-      <w:r>
-        <w:rPr>
-          <w:i/>
-        </w:rPr>
-        <w:t xml:space="preserve">procedure </w:t>
-      </w:r>
-      <w:r>
-        <w:rPr>
-          <w:b/>
-        </w:rPr>
-        <w:t xml:space="preserve">occurrence date </w:t>
-      </w:r>
-      <w:r>
-        <w:t>&lt;xsd:dateTime&gt;</w:t>
-      </w:r>
-      <w:r>
-        <w:t xml:space="preserve"> ## this is optional</w:t>
-      </w:r>
-    </w:p>
-    <w:p/>
-    <w:p>
-      <w:pPr>
-        <w:rPr>
-          <w:b/>
-        </w:rPr>
-      </w:pPr>
-      <w:r>
-        <w:rPr>
-          <w:b/>
-        </w:rPr>
-        <w:t>- Specify the inputs and outputs of procedure</w:t>
-      </w:r>
-    </w:p>
-    <w:p>
-      <w:pPr>
-        <w:rPr>
-          <w:i/>
-        </w:rPr>
-      </w:pPr>
-      <w:r>
-        <w:rPr>
-          <w:i/>
-        </w:rPr>
-        <w:t>:</w:t>
-      </w:r>
-      <w:r>
-        <w:rPr>
-          <w:i/>
-        </w:rPr>
-        <w:t>procedure</w:t>
-      </w:r>
-      <w:r>
-        <w:rPr>
-          <w:i/>
-        </w:rPr>
-        <w:t xml:space="preserve"> </w:t>
-      </w:r>
-      <w:r>
-        <w:rPr>
-          <w:b/>
-        </w:rPr>
-        <w:t xml:space="preserve">has_specified_input  </w:t>
-      </w:r>
-      <w:r>
-        <w:rPr>
-          <w:i/>
-        </w:rPr>
-        <w:t>:</w:t>
-      </w:r>
-      <w:r>
-        <w:rPr>
-          <w:i/>
-        </w:rPr>
-        <w:t>provider</w:t>
-      </w:r>
-    </w:p>
-    <w:p>
-      <w:pPr>
-        <w:rPr>
-          <w:i/>
-        </w:rPr>
-      </w:pPr>
-      <w:r>
-        <w:rPr>
-          <w:i/>
-        </w:rPr>
-        <w:t>:</w:t>
-      </w:r>
-      <w:r>
-        <w:rPr>
-          <w:i/>
-        </w:rPr>
-        <w:t>procedure</w:t>
-      </w:r>
-      <w:r>
-        <w:rPr>
-          <w:i/>
-        </w:rPr>
-        <w:t xml:space="preserve"> </w:t>
-      </w:r>
-      <w:r>
-        <w:rPr>
-          <w:b/>
-        </w:rPr>
-        <w:t xml:space="preserve">has_specified_input  </w:t>
-      </w:r>
-      <w:r>
-        <w:rPr>
-          <w:i/>
-        </w:rPr>
-        <w:t>:</w:t>
-      </w:r>
-      <w:r>
-        <w:rPr>
-          <w:i/>
-        </w:rPr>
-        <w:t>tooth</w:t>
-      </w:r>
-    </w:p>
-    <w:p>
-      <w:pPr>
-        <w:rPr>
-          <w:i/>
-        </w:rPr>
-      </w:pPr>
-      <w:r>
-        <w:rPr>
-          <w:i/>
-        </w:rPr>
-        <w:t>:</w:t>
-      </w:r>
-      <w:r>
-        <w:rPr>
-          <w:i/>
-        </w:rPr>
-        <w:t>procedure</w:t>
-      </w:r>
-      <w:r>
-        <w:rPr>
-          <w:i/>
-        </w:rPr>
-        <w:t xml:space="preserve"> </w:t>
-      </w:r>
-      <w:r>
-        <w:rPr>
-          <w:b/>
-        </w:rPr>
-        <w:t xml:space="preserve">has_specified_input </w:t>
-      </w:r>
-      <w:r>
-        <w:rPr>
-          <w:i/>
-        </w:rPr>
-        <w:t>:</w:t>
-      </w:r>
-      <w:r>
-        <w:rPr>
-          <w:i/>
-        </w:rPr>
-        <w:t>material</w:t>
-      </w:r>
-    </w:p>
-    <w:p>
-      <w:pPr>
-        <w:rPr>
-          <w:i/>
-        </w:rPr>
-      </w:pPr>
-      <w:r>
-        <w:rPr>
-          <w:i/>
-        </w:rPr>
-        <w:t>:</w:t>
-      </w:r>
-      <w:r>
-        <w:rPr>
-          <w:i/>
-        </w:rPr>
-        <w:t xml:space="preserve">procedure </w:t>
-      </w:r>
-      <w:r>
-        <w:rPr>
-          <w:b/>
-        </w:rPr>
-        <w:t xml:space="preserve">has_specified_output </w:t>
-      </w:r>
-      <w:r>
-        <w:rPr>
-          <w:i/>
-        </w:rPr>
-        <w:t>:</w:t>
-      </w:r>
-      <w:r>
-        <w:rPr>
-          <w:i/>
-        </w:rPr>
-        <w:t>tooth</w:t>
-      </w:r>
-    </w:p>
-    <w:p>
-      <w:pPr>
-        <w:rPr>
-          <w:i/>
-        </w:rPr>
-      </w:pPr>
-    </w:p>
-    <w:p>
-      <w:pPr>
-        <w:rPr>
-          <w:b/>
-        </w:rPr>
-      </w:pPr>
-      <w:r>
-        <w:rPr>
-          <w:b/>
-        </w:rPr>
-        <w:t>- Declare CDT code and what it is about</w:t>
-      </w:r>
-    </w:p>
-    <w:p>
-      <w:r>
-        <w:rPr>
-          <w:i/>
-        </w:rPr>
-        <w:t>:</w:t>
-      </w:r>
-      <w:r>
-        <w:rPr>
-          <w:i/>
-        </w:rPr>
-        <w:t>cdt code</w:t>
-      </w:r>
-      <w:r>
-        <w:t xml:space="preserve"> </w:t>
-      </w:r>
-      <w:r>
-        <w:rPr>
-          <w:b/>
-        </w:rPr>
-        <w:t xml:space="preserve">rdf:type </w:t>
-      </w:r>
-      <w:r>
-        <w:t>:</w:t>
-      </w:r>
-      <w:r>
-        <w:t>Billing Code **</w:t>
-      </w:r>
-    </w:p>
-    <w:p>
-      <w:pPr>
-        <w:rPr>
-          <w:i/>
-        </w:rPr>
-      </w:pPr>
-      <w:r>
-        <w:rPr>
-          <w:i/>
-        </w:rPr>
-        <w:t>:</w:t>
-      </w:r>
-      <w:r>
-        <w:rPr>
-          <w:i/>
-        </w:rPr>
-        <w:t>cdt code</w:t>
-      </w:r>
-      <w:r>
-        <w:t xml:space="preserve"> </w:t>
-      </w:r>
-      <w:r>
-        <w:rPr>
-          <w:b/>
-        </w:rPr>
-        <w:t>is about</w:t>
-      </w:r>
-      <w:r>
-        <w:t xml:space="preserve"> </w:t>
-      </w:r>
-      <w:r>
-        <w:rPr>
-          <w:i/>
-        </w:rPr>
-        <w:t>:</w:t>
-      </w:r>
-      <w:r>
-        <w:rPr>
-          <w:i/>
-        </w:rPr>
-        <w:t>procedure</w:t>
-      </w:r>
-    </w:p>
-    <w:p>
-      <w:pPr>
-        <w:rPr>
-          <w:b/>
-        </w:rPr>
-      </w:pPr>
-    </w:p>
-    <w:p>
-      <w:pPr>
-        <w:rPr>
-          <w:b/>
-        </w:rPr>
-      </w:pPr>
-      <w:r>
-        <w:rPr>
-          <w:b/>
-        </w:rPr>
-        <w:t xml:space="preserve">- CDT codes for </w:t>
-      </w:r>
-      <w:r>
-        <w:rPr>
-          <w:b/>
-        </w:rPr>
-        <w:t>endodontic</w:t>
-      </w:r>
-      <w:r>
-        <w:rPr>
-          <w:b/>
-        </w:rPr>
-        <w:t xml:space="preserve"> treatments</w:t>
-      </w:r>
-    </w:p>
-    <w:p>
-      <w:r>
-        <w:t>'3220’</w:t>
-      </w:r>
-    </w:p>
-    <w:p>
-      <w:r>
-        <w:t>'3222’ </w:t>
-      </w:r>
-    </w:p>
-    <w:p>
       <w:r>
         <w:t>'3310'</w:t>
       </w:r>

</xml_diff>